<commit_message>
Atualização de arquivos: modelo-prescricao.docx, PrescriptionTable.tsx e documentTemplate.ts
</commit_message>
<xml_diff>
--- a/public/modelo-prescricao.docx
+++ b/public/modelo-prescricao.docx
@@ -1,10 +1,10 @@
 
 <file path=word/document.xml><?xml version="1.0" encoding="utf-8"?>
-<w:document xmlns:wpc="http://schemas.microsoft.com/office/word/2010/wordprocessingCanvas" xmlns:cx="http://schemas.microsoft.com/office/drawing/2014/chartex" xmlns:cx1="http://schemas.microsoft.com/office/drawing/2015/9/8/chartex" xmlns:cx2="http://schemas.microsoft.com/office/drawing/2015/10/21/chartex" xmlns:cx3="http://schemas.microsoft.com/office/drawing/2016/5/9/chartex" xmlns:cx4="http://schemas.microsoft.com/office/drawing/2016/5/10/chartex" xmlns:cx5="http://schemas.microsoft.com/office/drawing/2016/5/11/chartex" xmlns:cx6="http://schemas.microsoft.com/office/drawing/2016/5/12/chartex" xmlns:cx7="http://schemas.microsoft.com/office/drawing/2016/5/13/chartex" xmlns:cx8="http://schemas.microsoft.com/office/drawing/2016/5/14/chartex" xmlns:mc="http://schemas.openxmlformats.org/markup-compatibility/2006" xmlns:aink="http://schemas.microsoft.com/office/drawing/2016/ink" xmlns:am3d="http://schemas.microsoft.com/office/drawing/2017/model3d" xmlns:o="urn:schemas-microsoft-com:office:office" xmlns:oel="http://schemas.microsoft.com/office/2019/extlst" xmlns:r="http://schemas.openxmlformats.org/officeDocument/2006/relationships" xmlns:m="http://schemas.openxmlformats.org/officeDocument/2006/math" xmlns:v="urn:schemas-microsoft-com:vml" xmlns:wp14="http://schemas.microsoft.com/office/word/2010/wordprocessingDrawing" xmlns:wp="http://schemas.openxmlformats.org/drawingml/2006/wordprocessingDrawing" xmlns:w10="urn:schemas-microsoft-com:office:word" xmlns:w="http://schemas.openxmlformats.org/wordprocessingml/2006/main" xmlns:w14="http://schemas.microsoft.com/office/word/2010/wordml" xmlns:w15="http://schemas.microsoft.com/office/word/2012/wordml" xmlns:w16cex="http://schemas.microsoft.com/office/word/2018/wordml/cex" xmlns:w16cid="http://schemas.microsoft.com/office/word/2016/wordml/cid" xmlns:w16="http://schemas.microsoft.com/office/word/2018/wordml" xmlns:w16sdtdh="http://schemas.microsoft.com/office/word/2020/wordml/sdtdatahash" xmlns:w16se="http://schemas.microsoft.com/office/word/2015/wordml/symex" xmlns:wpg="http://schemas.microsoft.com/office/word/2010/wordprocessingGroup" xmlns:wpi="http://schemas.microsoft.com/office/word/2010/wordprocessingInk" xmlns:wne="http://schemas.microsoft.com/office/word/2006/wordml" xmlns:wps="http://schemas.microsoft.com/office/word/2010/wordprocessingShape" mc:Ignorable="w14 w15 w16se w16cid w16 w16cex w16sdtdh wp14">
+<w:document xmlns:wpc="http://schemas.microsoft.com/office/word/2010/wordprocessingCanvas" xmlns:cx="http://schemas.microsoft.com/office/drawing/2014/chartex" xmlns:cx1="http://schemas.microsoft.com/office/drawing/2015/9/8/chartex" xmlns:cx2="http://schemas.microsoft.com/office/drawing/2015/10/21/chartex" xmlns:cx3="http://schemas.microsoft.com/office/drawing/2016/5/9/chartex" xmlns:cx4="http://schemas.microsoft.com/office/drawing/2016/5/10/chartex" xmlns:cx5="http://schemas.microsoft.com/office/drawing/2016/5/11/chartex" xmlns:cx6="http://schemas.microsoft.com/office/drawing/2016/5/12/chartex" xmlns:cx7="http://schemas.microsoft.com/office/drawing/2016/5/13/chartex" xmlns:cx8="http://schemas.microsoft.com/office/drawing/2016/5/14/chartex" xmlns:mc="http://schemas.openxmlformats.org/markup-compatibility/2006" xmlns:aink="http://schemas.microsoft.com/office/drawing/2016/ink" xmlns:am3d="http://schemas.microsoft.com/office/drawing/2017/model3d" xmlns:o="urn:schemas-microsoft-com:office:office" xmlns:oel="http://schemas.microsoft.com/office/2019/extlst" xmlns:r="http://schemas.openxmlformats.org/officeDocument/2006/relationships" xmlns:m="http://schemas.openxmlformats.org/officeDocument/2006/math" xmlns:v="urn:schemas-microsoft-com:vml" xmlns:wp14="http://schemas.microsoft.com/office/word/2010/wordprocessingDrawing" xmlns:wp="http://schemas.openxmlformats.org/drawingml/2006/wordprocessingDrawing" xmlns:w10="urn:schemas-microsoft-com:office:word" xmlns:w="http://schemas.openxmlformats.org/wordprocessingml/2006/main" xmlns:w14="http://schemas.microsoft.com/office/word/2010/wordml" xmlns:w15="http://schemas.microsoft.com/office/word/2012/wordml" xmlns:w16cex="http://schemas.microsoft.com/office/word/2018/wordml/cex" xmlns:w16cid="http://schemas.microsoft.com/office/word/2016/wordml/cid" xmlns:w16="http://schemas.microsoft.com/office/word/2018/wordml" xmlns:w16du="http://schemas.microsoft.com/office/word/2023/wordml/word16du" xmlns:w16sdtdh="http://schemas.microsoft.com/office/word/2020/wordml/sdtdatahash" xmlns:w16sdtfl="http://schemas.microsoft.com/office/word/2024/wordml/sdtformatlock" xmlns:w16se="http://schemas.microsoft.com/office/word/2015/wordml/symex" xmlns:wpg="http://schemas.microsoft.com/office/word/2010/wordprocessingGroup" xmlns:wpi="http://schemas.microsoft.com/office/word/2010/wordprocessingInk" xmlns:wne="http://schemas.microsoft.com/office/word/2006/wordml" xmlns:wps="http://schemas.microsoft.com/office/word/2010/wordprocessingShape" mc:Ignorable="w14 w15 w16se w16cid w16 w16cex w16sdtdh w16sdtfl w16du wp14">
   <w:body>
     <w:tbl>
       <w:tblPr>
-        <w:tblStyle w:val="TabeladeGrade3"/>
+        <w:tblStyle w:val="GridTable3"/>
         <w:tblpPr w:leftFromText="141" w:rightFromText="141" w:vertAnchor="text" w:horzAnchor="page" w:tblpX="4223" w:tblpY="-13"/>
         <w:tblW w:w="11889" w:type="dxa"/>
         <w:tblLook w:val="0400" w:firstRow="0" w:lastRow="0" w:firstColumn="0" w:lastColumn="0" w:noHBand="0" w:noVBand="1"/>
@@ -640,9 +640,8 @@
           </w:tcPr>
           <w:p>
             <w:pPr>
-              <w:pStyle w:val="Ttulo1"/>
+              <w:pStyle w:val="Heading1"/>
               <w:framePr w:hSpace="0" w:wrap="auto" w:vAnchor="margin" w:hAnchor="text" w:xAlign="left" w:yAlign="inline"/>
-              <w:outlineLvl w:val="0"/>
             </w:pPr>
             <w:r>
               <w:t>{med3_nome} </w:t>
@@ -1490,9 +1489,8 @@
           </w:tcPr>
           <w:p>
             <w:pPr>
-              <w:pStyle w:val="Ttulo1"/>
+              <w:pStyle w:val="Heading1"/>
               <w:framePr w:hSpace="0" w:wrap="auto" w:vAnchor="margin" w:hAnchor="text" w:xAlign="left" w:yAlign="inline"/>
-              <w:outlineLvl w:val="0"/>
             </w:pPr>
             <w:r>
               <w:t>{med</w:t>
@@ -1712,9 +1710,8 @@
           </w:tcPr>
           <w:p>
             <w:pPr>
-              <w:pStyle w:val="Ttulo1"/>
+              <w:pStyle w:val="Heading1"/>
               <w:framePr w:hSpace="0" w:wrap="auto" w:vAnchor="margin" w:hAnchor="text" w:xAlign="left" w:yAlign="inline"/>
-              <w:outlineLvl w:val="0"/>
             </w:pPr>
             <w:r>
               <w:t>{med</w:t>
@@ -1733,9 +1730,8 @@
           </w:tcPr>
           <w:p>
             <w:pPr>
-              <w:pStyle w:val="Ttulo5"/>
+              <w:pStyle w:val="Heading5"/>
               <w:framePr w:hSpace="0" w:wrap="auto" w:vAnchor="margin" w:hAnchor="text" w:xAlign="left" w:yAlign="inline"/>
-              <w:outlineLvl w:val="4"/>
               <w:rPr>
                 <w:color w:val="auto"/>
               </w:rPr>
@@ -1968,9 +1964,8 @@
           </w:tcPr>
           <w:p>
             <w:pPr>
-              <w:pStyle w:val="Ttulo5"/>
+              <w:pStyle w:val="Heading5"/>
               <w:framePr w:hSpace="0" w:wrap="auto" w:vAnchor="margin" w:hAnchor="text" w:xAlign="left" w:yAlign="inline"/>
-              <w:outlineLvl w:val="4"/>
               <w:rPr>
                 <w:color w:val="auto"/>
               </w:rPr>
@@ -4658,25 +4653,7 @@
           <w:sz w:val="15"/>
           <w:szCs w:val="15"/>
         </w:rPr>
-        <w:t>{</w:t>
-      </w:r>
-      <w:proofErr w:type="spellStart"/>
-      <w:r>
-        <w:rPr>
-          <w:rFonts w:asciiTheme="majorHAnsi" w:hAnsiTheme="majorHAnsi" w:cstheme="majorHAnsi"/>
-          <w:sz w:val="15"/>
-          <w:szCs w:val="15"/>
-        </w:rPr>
-        <w:t>admissao</w:t>
-      </w:r>
-      <w:proofErr w:type="spellEnd"/>
-      <w:r>
-        <w:rPr>
-          <w:rFonts w:asciiTheme="majorHAnsi" w:hAnsiTheme="majorHAnsi" w:cstheme="majorHAnsi"/>
-          <w:sz w:val="15"/>
-          <w:szCs w:val="15"/>
-        </w:rPr>
-        <w:t>}</w:t>
+        <w:t>{admissao}</w:t>
       </w:r>
     </w:p>
     <w:p>
@@ -4764,25 +4741,7 @@
           <w:sz w:val="15"/>
           <w:szCs w:val="15"/>
         </w:rPr>
-        <w:t>{</w:t>
-      </w:r>
-      <w:proofErr w:type="spellStart"/>
-      <w:r>
-        <w:rPr>
-          <w:rFonts w:asciiTheme="majorHAnsi" w:hAnsiTheme="majorHAnsi" w:cstheme="majorHAnsi"/>
-          <w:sz w:val="15"/>
-          <w:szCs w:val="15"/>
-        </w:rPr>
-        <w:t>muc</w:t>
-      </w:r>
-      <w:proofErr w:type="spellEnd"/>
-      <w:r>
-        <w:rPr>
-          <w:rFonts w:asciiTheme="majorHAnsi" w:hAnsiTheme="majorHAnsi" w:cstheme="majorHAnsi"/>
-          <w:sz w:val="15"/>
-          <w:szCs w:val="15"/>
-        </w:rPr>
-        <w:t>}</w:t>
+        <w:t>{muc}</w:t>
       </w:r>
     </w:p>
     <w:p>
@@ -4819,31 +4778,25 @@
     </w:p>
     <w:p>
       <w:pPr>
-        <w:pStyle w:val="Corpodetexto"/>
+        <w:pStyle w:val="BodyText"/>
       </w:pPr>
       <w:r>
-        <w:t>{</w:t>
+        <w:t>{exame</w:t>
       </w:r>
-      <w:proofErr w:type="spellStart"/>
       <w:r>
-        <w:t>exameFisico</w:t>
+        <w:t>f</w:t>
       </w:r>
-      <w:proofErr w:type="spellEnd"/>
       <w:r>
-        <w:t>}</w:t>
+        <w:t>isico}</w:t>
       </w:r>
     </w:p>
     <w:p>
       <w:pPr>
-        <w:pStyle w:val="Corpodetexto"/>
+        <w:pStyle w:val="BodyText"/>
       </w:pPr>
       <w:r>
         <w:br/>
-        <w:t>ANÁLISE</w:t>
-      </w:r>
-      <w:proofErr w:type="gramStart"/>
-      <w:r>
-        <w:t>:</w:t>
+        <w:t>ANÁLISE:</w:t>
       </w:r>
       <w:r>
         <w:t xml:space="preserve"> </w:t>
@@ -4852,11 +4805,7 @@
         <w:t xml:space="preserve"> </w:t>
       </w:r>
       <w:r>
-        <w:t>{</w:t>
-      </w:r>
-      <w:proofErr w:type="gramEnd"/>
-      <w:r>
-        <w:t>analise}</w:t>
+        <w:t>{analise}</w:t>
       </w:r>
     </w:p>
     <w:p>
@@ -4922,7 +4871,7 @@
 </file>
 
 <file path=word/endnotes.xml><?xml version="1.0" encoding="utf-8"?>
-<w:endnotes xmlns:wpc="http://schemas.microsoft.com/office/word/2010/wordprocessingCanvas" xmlns:cx="http://schemas.microsoft.com/office/drawing/2014/chartex" xmlns:cx1="http://schemas.microsoft.com/office/drawing/2015/9/8/chartex" xmlns:cx2="http://schemas.microsoft.com/office/drawing/2015/10/21/chartex" xmlns:cx3="http://schemas.microsoft.com/office/drawing/2016/5/9/chartex" xmlns:cx4="http://schemas.microsoft.com/office/drawing/2016/5/10/chartex" xmlns:cx5="http://schemas.microsoft.com/office/drawing/2016/5/11/chartex" xmlns:cx6="http://schemas.microsoft.com/office/drawing/2016/5/12/chartex" xmlns:cx7="http://schemas.microsoft.com/office/drawing/2016/5/13/chartex" xmlns:cx8="http://schemas.microsoft.com/office/drawing/2016/5/14/chartex" xmlns:mc="http://schemas.openxmlformats.org/markup-compatibility/2006" xmlns:aink="http://schemas.microsoft.com/office/drawing/2016/ink" xmlns:am3d="http://schemas.microsoft.com/office/drawing/2017/model3d" xmlns:o="urn:schemas-microsoft-com:office:office" xmlns:oel="http://schemas.microsoft.com/office/2019/extlst" xmlns:r="http://schemas.openxmlformats.org/officeDocument/2006/relationships" xmlns:m="http://schemas.openxmlformats.org/officeDocument/2006/math" xmlns:v="urn:schemas-microsoft-com:vml" xmlns:wp14="http://schemas.microsoft.com/office/word/2010/wordprocessingDrawing" xmlns:wp="http://schemas.openxmlformats.org/drawingml/2006/wordprocessingDrawing" xmlns:w10="urn:schemas-microsoft-com:office:word" xmlns:w="http://schemas.openxmlformats.org/wordprocessingml/2006/main" xmlns:w14="http://schemas.microsoft.com/office/word/2010/wordml" xmlns:w15="http://schemas.microsoft.com/office/word/2012/wordml" xmlns:w16cex="http://schemas.microsoft.com/office/word/2018/wordml/cex" xmlns:w16cid="http://schemas.microsoft.com/office/word/2016/wordml/cid" xmlns:w16="http://schemas.microsoft.com/office/word/2018/wordml" xmlns:w16sdtdh="http://schemas.microsoft.com/office/word/2020/wordml/sdtdatahash" xmlns:w16se="http://schemas.microsoft.com/office/word/2015/wordml/symex" xmlns:wpg="http://schemas.microsoft.com/office/word/2010/wordprocessingGroup" xmlns:wpi="http://schemas.microsoft.com/office/word/2010/wordprocessingInk" xmlns:wne="http://schemas.microsoft.com/office/word/2006/wordml" xmlns:wps="http://schemas.microsoft.com/office/word/2010/wordprocessingShape" mc:Ignorable="w14 w15 w16se w16cid w16 w16cex w16sdtdh wp14">
+<w:endnotes xmlns:wpc="http://schemas.microsoft.com/office/word/2010/wordprocessingCanvas" xmlns:cx="http://schemas.microsoft.com/office/drawing/2014/chartex" xmlns:cx1="http://schemas.microsoft.com/office/drawing/2015/9/8/chartex" xmlns:cx2="http://schemas.microsoft.com/office/drawing/2015/10/21/chartex" xmlns:cx3="http://schemas.microsoft.com/office/drawing/2016/5/9/chartex" xmlns:cx4="http://schemas.microsoft.com/office/drawing/2016/5/10/chartex" xmlns:cx5="http://schemas.microsoft.com/office/drawing/2016/5/11/chartex" xmlns:cx6="http://schemas.microsoft.com/office/drawing/2016/5/12/chartex" xmlns:cx7="http://schemas.microsoft.com/office/drawing/2016/5/13/chartex" xmlns:cx8="http://schemas.microsoft.com/office/drawing/2016/5/14/chartex" xmlns:mc="http://schemas.openxmlformats.org/markup-compatibility/2006" xmlns:aink="http://schemas.microsoft.com/office/drawing/2016/ink" xmlns:am3d="http://schemas.microsoft.com/office/drawing/2017/model3d" xmlns:o="urn:schemas-microsoft-com:office:office" xmlns:oel="http://schemas.microsoft.com/office/2019/extlst" xmlns:r="http://schemas.openxmlformats.org/officeDocument/2006/relationships" xmlns:m="http://schemas.openxmlformats.org/officeDocument/2006/math" xmlns:v="urn:schemas-microsoft-com:vml" xmlns:wp14="http://schemas.microsoft.com/office/word/2010/wordprocessingDrawing" xmlns:wp="http://schemas.openxmlformats.org/drawingml/2006/wordprocessingDrawing" xmlns:w10="urn:schemas-microsoft-com:office:word" xmlns:w="http://schemas.openxmlformats.org/wordprocessingml/2006/main" xmlns:w14="http://schemas.microsoft.com/office/word/2010/wordml" xmlns:w15="http://schemas.microsoft.com/office/word/2012/wordml" xmlns:w16cex="http://schemas.microsoft.com/office/word/2018/wordml/cex" xmlns:w16cid="http://schemas.microsoft.com/office/word/2016/wordml/cid" xmlns:w16="http://schemas.microsoft.com/office/word/2018/wordml" xmlns:w16du="http://schemas.microsoft.com/office/word/2023/wordml/word16du" xmlns:w16sdtdh="http://schemas.microsoft.com/office/word/2020/wordml/sdtdatahash" xmlns:w16sdtfl="http://schemas.microsoft.com/office/word/2024/wordml/sdtformatlock" xmlns:w16se="http://schemas.microsoft.com/office/word/2015/wordml/symex" xmlns:wpg="http://schemas.microsoft.com/office/word/2010/wordprocessingGroup" xmlns:wpi="http://schemas.microsoft.com/office/word/2010/wordprocessingInk" xmlns:wne="http://schemas.microsoft.com/office/word/2006/wordml" xmlns:wps="http://schemas.microsoft.com/office/word/2010/wordprocessingShape" mc:Ignorable="w14 w15 w16se w16cid w16 w16cex w16sdtdh w16sdtfl w16du wp14">
   <w:endnote w:type="separator" w:id="-1">
     <w:p>
       <w:r>
@@ -4941,7 +4890,7 @@
 </file>
 
 <file path=word/footnotes.xml><?xml version="1.0" encoding="utf-8"?>
-<w:footnotes xmlns:wpc="http://schemas.microsoft.com/office/word/2010/wordprocessingCanvas" xmlns:cx="http://schemas.microsoft.com/office/drawing/2014/chartex" xmlns:cx1="http://schemas.microsoft.com/office/drawing/2015/9/8/chartex" xmlns:cx2="http://schemas.microsoft.com/office/drawing/2015/10/21/chartex" xmlns:cx3="http://schemas.microsoft.com/office/drawing/2016/5/9/chartex" xmlns:cx4="http://schemas.microsoft.com/office/drawing/2016/5/10/chartex" xmlns:cx5="http://schemas.microsoft.com/office/drawing/2016/5/11/chartex" xmlns:cx6="http://schemas.microsoft.com/office/drawing/2016/5/12/chartex" xmlns:cx7="http://schemas.microsoft.com/office/drawing/2016/5/13/chartex" xmlns:cx8="http://schemas.microsoft.com/office/drawing/2016/5/14/chartex" xmlns:mc="http://schemas.openxmlformats.org/markup-compatibility/2006" xmlns:aink="http://schemas.microsoft.com/office/drawing/2016/ink" xmlns:am3d="http://schemas.microsoft.com/office/drawing/2017/model3d" xmlns:o="urn:schemas-microsoft-com:office:office" xmlns:oel="http://schemas.microsoft.com/office/2019/extlst" xmlns:r="http://schemas.openxmlformats.org/officeDocument/2006/relationships" xmlns:m="http://schemas.openxmlformats.org/officeDocument/2006/math" xmlns:v="urn:schemas-microsoft-com:vml" xmlns:wp14="http://schemas.microsoft.com/office/word/2010/wordprocessingDrawing" xmlns:wp="http://schemas.openxmlformats.org/drawingml/2006/wordprocessingDrawing" xmlns:w10="urn:schemas-microsoft-com:office:word" xmlns:w="http://schemas.openxmlformats.org/wordprocessingml/2006/main" xmlns:w14="http://schemas.microsoft.com/office/word/2010/wordml" xmlns:w15="http://schemas.microsoft.com/office/word/2012/wordml" xmlns:w16cex="http://schemas.microsoft.com/office/word/2018/wordml/cex" xmlns:w16cid="http://schemas.microsoft.com/office/word/2016/wordml/cid" xmlns:w16="http://schemas.microsoft.com/office/word/2018/wordml" xmlns:w16sdtdh="http://schemas.microsoft.com/office/word/2020/wordml/sdtdatahash" xmlns:w16se="http://schemas.microsoft.com/office/word/2015/wordml/symex" xmlns:wpg="http://schemas.microsoft.com/office/word/2010/wordprocessingGroup" xmlns:wpi="http://schemas.microsoft.com/office/word/2010/wordprocessingInk" xmlns:wne="http://schemas.microsoft.com/office/word/2006/wordml" xmlns:wps="http://schemas.microsoft.com/office/word/2010/wordprocessingShape" mc:Ignorable="w14 w15 w16se w16cid w16 w16cex w16sdtdh wp14">
+<w:footnotes xmlns:wpc="http://schemas.microsoft.com/office/word/2010/wordprocessingCanvas" xmlns:cx="http://schemas.microsoft.com/office/drawing/2014/chartex" xmlns:cx1="http://schemas.microsoft.com/office/drawing/2015/9/8/chartex" xmlns:cx2="http://schemas.microsoft.com/office/drawing/2015/10/21/chartex" xmlns:cx3="http://schemas.microsoft.com/office/drawing/2016/5/9/chartex" xmlns:cx4="http://schemas.microsoft.com/office/drawing/2016/5/10/chartex" xmlns:cx5="http://schemas.microsoft.com/office/drawing/2016/5/11/chartex" xmlns:cx6="http://schemas.microsoft.com/office/drawing/2016/5/12/chartex" xmlns:cx7="http://schemas.microsoft.com/office/drawing/2016/5/13/chartex" xmlns:cx8="http://schemas.microsoft.com/office/drawing/2016/5/14/chartex" xmlns:mc="http://schemas.openxmlformats.org/markup-compatibility/2006" xmlns:aink="http://schemas.microsoft.com/office/drawing/2016/ink" xmlns:am3d="http://schemas.microsoft.com/office/drawing/2017/model3d" xmlns:o="urn:schemas-microsoft-com:office:office" xmlns:oel="http://schemas.microsoft.com/office/2019/extlst" xmlns:r="http://schemas.openxmlformats.org/officeDocument/2006/relationships" xmlns:m="http://schemas.openxmlformats.org/officeDocument/2006/math" xmlns:v="urn:schemas-microsoft-com:vml" xmlns:wp14="http://schemas.microsoft.com/office/word/2010/wordprocessingDrawing" xmlns:wp="http://schemas.openxmlformats.org/drawingml/2006/wordprocessingDrawing" xmlns:w10="urn:schemas-microsoft-com:office:word" xmlns:w="http://schemas.openxmlformats.org/wordprocessingml/2006/main" xmlns:w14="http://schemas.microsoft.com/office/word/2010/wordml" xmlns:w15="http://schemas.microsoft.com/office/word/2012/wordml" xmlns:w16cex="http://schemas.microsoft.com/office/word/2018/wordml/cex" xmlns:w16cid="http://schemas.microsoft.com/office/word/2016/wordml/cid" xmlns:w16="http://schemas.microsoft.com/office/word/2018/wordml" xmlns:w16du="http://schemas.microsoft.com/office/word/2023/wordml/word16du" xmlns:w16sdtdh="http://schemas.microsoft.com/office/word/2020/wordml/sdtdatahash" xmlns:w16sdtfl="http://schemas.microsoft.com/office/word/2024/wordml/sdtformatlock" xmlns:w16se="http://schemas.microsoft.com/office/word/2015/wordml/symex" xmlns:wpg="http://schemas.microsoft.com/office/word/2010/wordprocessingGroup" xmlns:wpi="http://schemas.microsoft.com/office/word/2010/wordprocessingInk" xmlns:wne="http://schemas.microsoft.com/office/word/2006/wordml" xmlns:wps="http://schemas.microsoft.com/office/word/2010/wordprocessingShape" mc:Ignorable="w14 w15 w16se w16cid w16 w16cex w16sdtdh w16sdtfl w16du wp14">
   <w:footnote w:type="separator" w:id="-1">
     <w:p>
       <w:r>
@@ -4960,10 +4909,10 @@
 </file>
 
 <file path=word/header1.xml><?xml version="1.0" encoding="utf-8"?>
-<w:hdr xmlns:wpc="http://schemas.microsoft.com/office/word/2010/wordprocessingCanvas" xmlns:cx="http://schemas.microsoft.com/office/drawing/2014/chartex" xmlns:cx1="http://schemas.microsoft.com/office/drawing/2015/9/8/chartex" xmlns:cx2="http://schemas.microsoft.com/office/drawing/2015/10/21/chartex" xmlns:cx3="http://schemas.microsoft.com/office/drawing/2016/5/9/chartex" xmlns:cx4="http://schemas.microsoft.com/office/drawing/2016/5/10/chartex" xmlns:cx5="http://schemas.microsoft.com/office/drawing/2016/5/11/chartex" xmlns:cx6="http://schemas.microsoft.com/office/drawing/2016/5/12/chartex" xmlns:cx7="http://schemas.microsoft.com/office/drawing/2016/5/13/chartex" xmlns:cx8="http://schemas.microsoft.com/office/drawing/2016/5/14/chartex" xmlns:mc="http://schemas.openxmlformats.org/markup-compatibility/2006" xmlns:aink="http://schemas.microsoft.com/office/drawing/2016/ink" xmlns:am3d="http://schemas.microsoft.com/office/drawing/2017/model3d" xmlns:o="urn:schemas-microsoft-com:office:office" xmlns:oel="http://schemas.microsoft.com/office/2019/extlst" xmlns:r="http://schemas.openxmlformats.org/officeDocument/2006/relationships" xmlns:m="http://schemas.openxmlformats.org/officeDocument/2006/math" xmlns:v="urn:schemas-microsoft-com:vml" xmlns:wp14="http://schemas.microsoft.com/office/word/2010/wordprocessingDrawing" xmlns:wp="http://schemas.openxmlformats.org/drawingml/2006/wordprocessingDrawing" xmlns:w10="urn:schemas-microsoft-com:office:word" xmlns:w="http://schemas.openxmlformats.org/wordprocessingml/2006/main" xmlns:w14="http://schemas.microsoft.com/office/word/2010/wordml" xmlns:w15="http://schemas.microsoft.com/office/word/2012/wordml" xmlns:w16cex="http://schemas.microsoft.com/office/word/2018/wordml/cex" xmlns:w16cid="http://schemas.microsoft.com/office/word/2016/wordml/cid" xmlns:w16="http://schemas.microsoft.com/office/word/2018/wordml" xmlns:w16sdtdh="http://schemas.microsoft.com/office/word/2020/wordml/sdtdatahash" xmlns:w16se="http://schemas.microsoft.com/office/word/2015/wordml/symex" xmlns:wpg="http://schemas.microsoft.com/office/word/2010/wordprocessingGroup" xmlns:wpi="http://schemas.microsoft.com/office/word/2010/wordprocessingInk" xmlns:wne="http://schemas.microsoft.com/office/word/2006/wordml" xmlns:wps="http://schemas.microsoft.com/office/word/2010/wordprocessingShape" mc:Ignorable="w14 w15 w16se w16cid w16 w16cex w16sdtdh wp14">
+<w:hdr xmlns:wpc="http://schemas.microsoft.com/office/word/2010/wordprocessingCanvas" xmlns:cx="http://schemas.microsoft.com/office/drawing/2014/chartex" xmlns:cx1="http://schemas.microsoft.com/office/drawing/2015/9/8/chartex" xmlns:cx2="http://schemas.microsoft.com/office/drawing/2015/10/21/chartex" xmlns:cx3="http://schemas.microsoft.com/office/drawing/2016/5/9/chartex" xmlns:cx4="http://schemas.microsoft.com/office/drawing/2016/5/10/chartex" xmlns:cx5="http://schemas.microsoft.com/office/drawing/2016/5/11/chartex" xmlns:cx6="http://schemas.microsoft.com/office/drawing/2016/5/12/chartex" xmlns:cx7="http://schemas.microsoft.com/office/drawing/2016/5/13/chartex" xmlns:cx8="http://schemas.microsoft.com/office/drawing/2016/5/14/chartex" xmlns:mc="http://schemas.openxmlformats.org/markup-compatibility/2006" xmlns:aink="http://schemas.microsoft.com/office/drawing/2016/ink" xmlns:am3d="http://schemas.microsoft.com/office/drawing/2017/model3d" xmlns:o="urn:schemas-microsoft-com:office:office" xmlns:oel="http://schemas.microsoft.com/office/2019/extlst" xmlns:r="http://schemas.openxmlformats.org/officeDocument/2006/relationships" xmlns:m="http://schemas.openxmlformats.org/officeDocument/2006/math" xmlns:v="urn:schemas-microsoft-com:vml" xmlns:wp14="http://schemas.microsoft.com/office/word/2010/wordprocessingDrawing" xmlns:wp="http://schemas.openxmlformats.org/drawingml/2006/wordprocessingDrawing" xmlns:w10="urn:schemas-microsoft-com:office:word" xmlns:w="http://schemas.openxmlformats.org/wordprocessingml/2006/main" xmlns:w14="http://schemas.microsoft.com/office/word/2010/wordml" xmlns:w15="http://schemas.microsoft.com/office/word/2012/wordml" xmlns:w16cex="http://schemas.microsoft.com/office/word/2018/wordml/cex" xmlns:w16cid="http://schemas.microsoft.com/office/word/2016/wordml/cid" xmlns:w16="http://schemas.microsoft.com/office/word/2018/wordml" xmlns:w16du="http://schemas.microsoft.com/office/word/2023/wordml/word16du" xmlns:w16sdtdh="http://schemas.microsoft.com/office/word/2020/wordml/sdtdatahash" xmlns:w16sdtfl="http://schemas.microsoft.com/office/word/2024/wordml/sdtformatlock" xmlns:w16se="http://schemas.microsoft.com/office/word/2015/wordml/symex" xmlns:wpg="http://schemas.microsoft.com/office/word/2010/wordprocessingGroup" xmlns:wpi="http://schemas.microsoft.com/office/word/2010/wordprocessingInk" xmlns:wne="http://schemas.microsoft.com/office/word/2006/wordml" xmlns:wps="http://schemas.microsoft.com/office/word/2010/wordprocessingShape" mc:Ignorable="w14 w15 w16se w16cid w16 w16cex w16sdtdh w16sdtfl w16du wp14">
   <w:tbl>
     <w:tblPr>
-      <w:tblStyle w:val="Tabelacomgrade"/>
+      <w:tblStyle w:val="TableGrid"/>
       <w:tblW w:w="0" w:type="auto"/>
       <w:tblLook w:val="04A0" w:firstRow="1" w:lastRow="0" w:firstColumn="1" w:lastColumn="0" w:noHBand="0" w:noVBand="1"/>
     </w:tblPr>
@@ -5003,17 +4952,7 @@
               <w:sz w:val="32"/>
               <w:szCs w:val="32"/>
             </w:rPr>
-            <w:t>{</w:t>
-          </w:r>
-          <w:proofErr w:type="spellStart"/>
-          <w:r>
-            <w:rPr>
-              <w:b/>
-              <w:bCs/>
-              <w:sz w:val="32"/>
-              <w:szCs w:val="32"/>
-            </w:rPr>
-            <w:t>nome</w:t>
+            <w:t>{nome</w:t>
           </w:r>
           <w:r>
             <w:rPr>
@@ -5024,7 +4963,6 @@
             </w:rPr>
             <w:t>dopaciente</w:t>
           </w:r>
-          <w:proofErr w:type="spellEnd"/>
           <w:r>
             <w:rPr>
               <w:b/>
@@ -5042,7 +4980,7 @@
         </w:tcPr>
         <w:p>
           <w:pPr>
-            <w:pStyle w:val="Ttulo2"/>
+            <w:pStyle w:val="Heading2"/>
           </w:pPr>
           <w:r>
             <w:t>IDADE:</w:t>
@@ -5086,17 +5024,7 @@
               <w:sz w:val="32"/>
               <w:szCs w:val="32"/>
             </w:rPr>
-            <w:t>DIH</w:t>
-          </w:r>
-          <w:proofErr w:type="gramStart"/>
-          <w:r>
-            <w:rPr>
-              <w:b/>
-              <w:bCs/>
-              <w:sz w:val="32"/>
-              <w:szCs w:val="32"/>
-            </w:rPr>
-            <w:t xml:space="preserve">: </w:t>
+            <w:t xml:space="preserve">DIH: </w:t>
           </w:r>
           <w:r>
             <w:rPr>
@@ -5114,18 +5042,7 @@
               <w:sz w:val="32"/>
               <w:szCs w:val="32"/>
             </w:rPr>
-            <w:t>{</w:t>
-          </w:r>
-          <w:proofErr w:type="spellStart"/>
-          <w:proofErr w:type="gramEnd"/>
-          <w:r>
-            <w:rPr>
-              <w:b/>
-              <w:bCs/>
-              <w:sz w:val="32"/>
-              <w:szCs w:val="32"/>
-            </w:rPr>
-            <w:t>data</w:t>
+            <w:t>{data</w:t>
           </w:r>
           <w:r>
             <w:rPr>
@@ -5136,7 +5053,6 @@
             </w:rPr>
             <w:t>internacao</w:t>
           </w:r>
-          <w:proofErr w:type="spellEnd"/>
           <w:r>
             <w:rPr>
               <w:b/>
@@ -5195,27 +5111,7 @@
               <w:sz w:val="32"/>
               <w:szCs w:val="32"/>
             </w:rPr>
-            <w:t>{</w:t>
-          </w:r>
-          <w:proofErr w:type="spellStart"/>
-          <w:r>
-            <w:rPr>
-              <w:b/>
-              <w:bCs/>
-              <w:sz w:val="32"/>
-              <w:szCs w:val="32"/>
-            </w:rPr>
-            <w:t>dataHoje</w:t>
-          </w:r>
-          <w:proofErr w:type="spellEnd"/>
-          <w:r>
-            <w:rPr>
-              <w:b/>
-              <w:bCs/>
-              <w:sz w:val="32"/>
-              <w:szCs w:val="32"/>
-            </w:rPr>
-            <w:t>}</w:t>
+            <w:t>{dataHoje}</w:t>
           </w:r>
         </w:p>
       </w:tc>
@@ -5270,7 +5166,7 @@
         </w:tcPr>
         <w:p>
           <w:pPr>
-            <w:pStyle w:val="Ttulo3"/>
+            <w:pStyle w:val="Heading3"/>
             <w:rPr>
               <w:sz w:val="32"/>
               <w:szCs w:val="32"/>
@@ -5293,7 +5189,7 @@
         </w:tcPr>
         <w:p>
           <w:pPr>
-            <w:pStyle w:val="Ttulo3"/>
+            <w:pStyle w:val="Heading3"/>
             <w:rPr>
               <w:sz w:val="32"/>
               <w:szCs w:val="32"/>
@@ -5314,7 +5210,7 @@
   </w:tbl>
   <w:p>
     <w:pPr>
-      <w:pStyle w:val="Cabealho"/>
+      <w:pStyle w:val="Header"/>
     </w:pPr>
     <w:r>
       <w:rPr>
@@ -5394,7 +5290,7 @@
 </file>
 
 <file path=word/numbering.xml><?xml version="1.0" encoding="utf-8"?>
-<w:numbering xmlns:wpc="http://schemas.microsoft.com/office/word/2010/wordprocessingCanvas" xmlns:cx="http://schemas.microsoft.com/office/drawing/2014/chartex" xmlns:cx1="http://schemas.microsoft.com/office/drawing/2015/9/8/chartex" xmlns:cx2="http://schemas.microsoft.com/office/drawing/2015/10/21/chartex" xmlns:cx3="http://schemas.microsoft.com/office/drawing/2016/5/9/chartex" xmlns:cx4="http://schemas.microsoft.com/office/drawing/2016/5/10/chartex" xmlns:cx5="http://schemas.microsoft.com/office/drawing/2016/5/11/chartex" xmlns:cx6="http://schemas.microsoft.com/office/drawing/2016/5/12/chartex" xmlns:cx7="http://schemas.microsoft.com/office/drawing/2016/5/13/chartex" xmlns:cx8="http://schemas.microsoft.com/office/drawing/2016/5/14/chartex" xmlns:mc="http://schemas.openxmlformats.org/markup-compatibility/2006" xmlns:aink="http://schemas.microsoft.com/office/drawing/2016/ink" xmlns:am3d="http://schemas.microsoft.com/office/drawing/2017/model3d" xmlns:o="urn:schemas-microsoft-com:office:office" xmlns:oel="http://schemas.microsoft.com/office/2019/extlst" xmlns:r="http://schemas.openxmlformats.org/officeDocument/2006/relationships" xmlns:m="http://schemas.openxmlformats.org/officeDocument/2006/math" xmlns:v="urn:schemas-microsoft-com:vml" xmlns:wp14="http://schemas.microsoft.com/office/word/2010/wordprocessingDrawing" xmlns:wp="http://schemas.openxmlformats.org/drawingml/2006/wordprocessingDrawing" xmlns:w10="urn:schemas-microsoft-com:office:word" xmlns:w="http://schemas.openxmlformats.org/wordprocessingml/2006/main" xmlns:w14="http://schemas.microsoft.com/office/word/2010/wordml" xmlns:w15="http://schemas.microsoft.com/office/word/2012/wordml" xmlns:w16cex="http://schemas.microsoft.com/office/word/2018/wordml/cex" xmlns:w16cid="http://schemas.microsoft.com/office/word/2016/wordml/cid" xmlns:w16="http://schemas.microsoft.com/office/word/2018/wordml" xmlns:w16sdtdh="http://schemas.microsoft.com/office/word/2020/wordml/sdtdatahash" xmlns:w16se="http://schemas.microsoft.com/office/word/2015/wordml/symex" xmlns:wpg="http://schemas.microsoft.com/office/word/2010/wordprocessingGroup" xmlns:wpi="http://schemas.microsoft.com/office/word/2010/wordprocessingInk" xmlns:wne="http://schemas.microsoft.com/office/word/2006/wordml" xmlns:wps="http://schemas.microsoft.com/office/word/2010/wordprocessingShape" mc:Ignorable="w14 w15 w16se w16cid w16 w16cex w16sdtdh wp14">
+<w:numbering xmlns:wpc="http://schemas.microsoft.com/office/word/2010/wordprocessingCanvas" xmlns:cx="http://schemas.microsoft.com/office/drawing/2014/chartex" xmlns:cx1="http://schemas.microsoft.com/office/drawing/2015/9/8/chartex" xmlns:cx2="http://schemas.microsoft.com/office/drawing/2015/10/21/chartex" xmlns:cx3="http://schemas.microsoft.com/office/drawing/2016/5/9/chartex" xmlns:cx4="http://schemas.microsoft.com/office/drawing/2016/5/10/chartex" xmlns:cx5="http://schemas.microsoft.com/office/drawing/2016/5/11/chartex" xmlns:cx6="http://schemas.microsoft.com/office/drawing/2016/5/12/chartex" xmlns:cx7="http://schemas.microsoft.com/office/drawing/2016/5/13/chartex" xmlns:cx8="http://schemas.microsoft.com/office/drawing/2016/5/14/chartex" xmlns:mc="http://schemas.openxmlformats.org/markup-compatibility/2006" xmlns:aink="http://schemas.microsoft.com/office/drawing/2016/ink" xmlns:am3d="http://schemas.microsoft.com/office/drawing/2017/model3d" xmlns:o="urn:schemas-microsoft-com:office:office" xmlns:oel="http://schemas.microsoft.com/office/2019/extlst" xmlns:r="http://schemas.openxmlformats.org/officeDocument/2006/relationships" xmlns:m="http://schemas.openxmlformats.org/officeDocument/2006/math" xmlns:v="urn:schemas-microsoft-com:vml" xmlns:wp14="http://schemas.microsoft.com/office/word/2010/wordprocessingDrawing" xmlns:wp="http://schemas.openxmlformats.org/drawingml/2006/wordprocessingDrawing" xmlns:w10="urn:schemas-microsoft-com:office:word" xmlns:w="http://schemas.openxmlformats.org/wordprocessingml/2006/main" xmlns:w14="http://schemas.microsoft.com/office/word/2010/wordml" xmlns:w15="http://schemas.microsoft.com/office/word/2012/wordml" xmlns:w16cex="http://schemas.microsoft.com/office/word/2018/wordml/cex" xmlns:w16cid="http://schemas.microsoft.com/office/word/2016/wordml/cid" xmlns:w16="http://schemas.microsoft.com/office/word/2018/wordml" xmlns:w16du="http://schemas.microsoft.com/office/word/2023/wordml/word16du" xmlns:w16sdtdh="http://schemas.microsoft.com/office/word/2020/wordml/sdtdatahash" xmlns:w16sdtfl="http://schemas.microsoft.com/office/word/2024/wordml/sdtformatlock" xmlns:w16se="http://schemas.microsoft.com/office/word/2015/wordml/symex" xmlns:wpg="http://schemas.microsoft.com/office/word/2010/wordprocessingGroup" xmlns:wpi="http://schemas.microsoft.com/office/word/2010/wordprocessingInk" xmlns:wne="http://schemas.microsoft.com/office/word/2006/wordml" xmlns:wps="http://schemas.microsoft.com/office/word/2010/wordprocessingShape" mc:Ignorable="w14 w15 w16se w16cid w16 w16cex w16sdtdh w16sdtfl w16du wp14">
   <w:abstractNum w:abstractNumId="0" w15:restartNumberingAfterBreak="0">
     <w:nsid w:val="7D5B4DD5"/>
     <w:multiLevelType w:val="multilevel"/>
@@ -5544,14 +5440,14 @@
       </w:rPr>
     </w:lvl>
   </w:abstractNum>
-  <w:num w:numId="1">
+  <w:num w:numId="1" w16cid:durableId="89081251">
     <w:abstractNumId w:val="0"/>
   </w:num>
 </w:numbering>
 </file>
 
 <file path=word/styles.xml><?xml version="1.0" encoding="utf-8"?>
-<w:styles xmlns:mc="http://schemas.openxmlformats.org/markup-compatibility/2006" xmlns:r="http://schemas.openxmlformats.org/officeDocument/2006/relationships" xmlns:w="http://schemas.openxmlformats.org/wordprocessingml/2006/main" xmlns:w14="http://schemas.microsoft.com/office/word/2010/wordml" xmlns:w15="http://schemas.microsoft.com/office/word/2012/wordml" xmlns:w16cex="http://schemas.microsoft.com/office/word/2018/wordml/cex" xmlns:w16cid="http://schemas.microsoft.com/office/word/2016/wordml/cid" xmlns:w16="http://schemas.microsoft.com/office/word/2018/wordml" xmlns:w16sdtdh="http://schemas.microsoft.com/office/word/2020/wordml/sdtdatahash" xmlns:w16se="http://schemas.microsoft.com/office/word/2015/wordml/symex" mc:Ignorable="w14 w15 w16se w16cid w16 w16cex w16sdtdh">
+<w:styles xmlns:mc="http://schemas.openxmlformats.org/markup-compatibility/2006" xmlns:r="http://schemas.openxmlformats.org/officeDocument/2006/relationships" xmlns:w="http://schemas.openxmlformats.org/wordprocessingml/2006/main" xmlns:w14="http://schemas.microsoft.com/office/word/2010/wordml" xmlns:w15="http://schemas.microsoft.com/office/word/2012/wordml" xmlns:w16cex="http://schemas.microsoft.com/office/word/2018/wordml/cex" xmlns:w16cid="http://schemas.microsoft.com/office/word/2016/wordml/cid" xmlns:w16="http://schemas.microsoft.com/office/word/2018/wordml" xmlns:w16du="http://schemas.microsoft.com/office/word/2023/wordml/word16du" xmlns:w16sdtdh="http://schemas.microsoft.com/office/word/2020/wordml/sdtdatahash" xmlns:w16sdtfl="http://schemas.microsoft.com/office/word/2024/wordml/sdtformatlock" xmlns:w16se="http://schemas.microsoft.com/office/word/2015/wordml/symex" mc:Ignorable="w14 w15 w16se w16cid w16 w16cex w16sdtdh w16sdtfl w16du">
   <w:docDefaults>
     <w:rPrDefault>
       <w:rPr>
@@ -5947,11 +5843,11 @@
     <w:name w:val="Normal"/>
     <w:qFormat/>
   </w:style>
-  <w:style w:type="paragraph" w:styleId="Ttulo1">
+  <w:style w:type="paragraph" w:styleId="Heading1">
     <w:name w:val="heading 1"/>
     <w:basedOn w:val="Normal"/>
     <w:next w:val="Normal"/>
-    <w:link w:val="Ttulo1Char"/>
+    <w:link w:val="Heading1Char"/>
     <w:uiPriority w:val="9"/>
     <w:qFormat/>
     <w:rsid w:val="00FC6161"/>
@@ -5968,11 +5864,11 @@
       <w:szCs w:val="16"/>
     </w:rPr>
   </w:style>
-  <w:style w:type="paragraph" w:styleId="Ttulo2">
+  <w:style w:type="paragraph" w:styleId="Heading2">
     <w:name w:val="heading 2"/>
     <w:basedOn w:val="Normal"/>
     <w:next w:val="Normal"/>
-    <w:link w:val="Ttulo2Char"/>
+    <w:link w:val="Heading2Char"/>
     <w:uiPriority w:val="9"/>
     <w:unhideWhenUsed/>
     <w:qFormat/>
@@ -5988,11 +5884,11 @@
       <w:szCs w:val="32"/>
     </w:rPr>
   </w:style>
-  <w:style w:type="paragraph" w:styleId="Ttulo3">
+  <w:style w:type="paragraph" w:styleId="Heading3">
     <w:name w:val="heading 3"/>
     <w:basedOn w:val="Normal"/>
     <w:next w:val="Normal"/>
-    <w:link w:val="Ttulo3Char"/>
+    <w:link w:val="Heading3Char"/>
     <w:uiPriority w:val="9"/>
     <w:unhideWhenUsed/>
     <w:qFormat/>
@@ -6008,11 +5904,11 @@
       <w:szCs w:val="28"/>
     </w:rPr>
   </w:style>
-  <w:style w:type="paragraph" w:styleId="Ttulo4">
+  <w:style w:type="paragraph" w:styleId="Heading4">
     <w:name w:val="heading 4"/>
     <w:basedOn w:val="Normal"/>
     <w:next w:val="Normal"/>
-    <w:link w:val="Ttulo4Char"/>
+    <w:link w:val="Heading4Char"/>
     <w:uiPriority w:val="9"/>
     <w:unhideWhenUsed/>
     <w:qFormat/>
@@ -6030,11 +5926,11 @@
       <w:szCs w:val="15"/>
     </w:rPr>
   </w:style>
-  <w:style w:type="paragraph" w:styleId="Ttulo5">
+  <w:style w:type="paragraph" w:styleId="Heading5">
     <w:name w:val="heading 5"/>
     <w:basedOn w:val="Normal"/>
     <w:next w:val="Normal"/>
-    <w:link w:val="Ttulo5Char"/>
+    <w:link w:val="Heading5Char"/>
     <w:uiPriority w:val="9"/>
     <w:unhideWhenUsed/>
     <w:qFormat/>
@@ -6053,13 +5949,13 @@
       <w:szCs w:val="16"/>
     </w:rPr>
   </w:style>
-  <w:style w:type="character" w:default="1" w:styleId="Fontepargpadro">
+  <w:style w:type="character" w:default="1" w:styleId="DefaultParagraphFont">
     <w:name w:val="Default Paragraph Font"/>
     <w:uiPriority w:val="1"/>
     <w:semiHidden/>
     <w:unhideWhenUsed/>
   </w:style>
-  <w:style w:type="table" w:default="1" w:styleId="Tabelanormal">
+  <w:style w:type="table" w:default="1" w:styleId="TableNormal">
     <w:name w:val="Normal Table"/>
     <w:uiPriority w:val="99"/>
     <w:semiHidden/>
@@ -6074,15 +5970,15 @@
       </w:tblCellMar>
     </w:tblPr>
   </w:style>
-  <w:style w:type="numbering" w:default="1" w:styleId="Semlista">
+  <w:style w:type="numbering" w:default="1" w:styleId="NoList">
     <w:name w:val="No List"/>
     <w:uiPriority w:val="99"/>
     <w:semiHidden/>
     <w:unhideWhenUsed/>
   </w:style>
-  <w:style w:type="table" w:styleId="Tabelacomgrade">
+  <w:style w:type="table" w:styleId="TableGrid">
     <w:name w:val="Table Grid"/>
-    <w:basedOn w:val="Tabelanormal"/>
+    <w:basedOn w:val="TableNormal"/>
     <w:uiPriority w:val="39"/>
     <w:rsid w:val="006F5E10"/>
     <w:tblPr>
@@ -6096,10 +5992,10 @@
       </w:tblBorders>
     </w:tblPr>
   </w:style>
-  <w:style w:type="paragraph" w:styleId="Cabealho">
+  <w:style w:type="paragraph" w:styleId="Header">
     <w:name w:val="header"/>
     <w:basedOn w:val="Normal"/>
-    <w:link w:val="CabealhoChar"/>
+    <w:link w:val="HeaderChar"/>
     <w:uiPriority w:val="99"/>
     <w:unhideWhenUsed/>
     <w:rsid w:val="006F5E10"/>
@@ -6110,17 +6006,17 @@
       </w:tabs>
     </w:pPr>
   </w:style>
-  <w:style w:type="character" w:customStyle="1" w:styleId="CabealhoChar">
-    <w:name w:val="Cabeçalho Char"/>
-    <w:basedOn w:val="Fontepargpadro"/>
-    <w:link w:val="Cabealho"/>
+  <w:style w:type="character" w:customStyle="1" w:styleId="HeaderChar">
+    <w:name w:val="Header Char"/>
+    <w:basedOn w:val="DefaultParagraphFont"/>
+    <w:link w:val="Header"/>
     <w:uiPriority w:val="99"/>
     <w:rsid w:val="006F5E10"/>
   </w:style>
-  <w:style w:type="paragraph" w:styleId="Rodap">
+  <w:style w:type="paragraph" w:styleId="Footer">
     <w:name w:val="footer"/>
     <w:basedOn w:val="Normal"/>
-    <w:link w:val="RodapChar"/>
+    <w:link w:val="FooterChar"/>
     <w:uiPriority w:val="99"/>
     <w:unhideWhenUsed/>
     <w:rsid w:val="006F5E10"/>
@@ -6131,16 +6027,16 @@
       </w:tabs>
     </w:pPr>
   </w:style>
-  <w:style w:type="character" w:customStyle="1" w:styleId="RodapChar">
-    <w:name w:val="Rodapé Char"/>
-    <w:basedOn w:val="Fontepargpadro"/>
-    <w:link w:val="Rodap"/>
+  <w:style w:type="character" w:customStyle="1" w:styleId="FooterChar">
+    <w:name w:val="Footer Char"/>
+    <w:basedOn w:val="DefaultParagraphFont"/>
+    <w:link w:val="Footer"/>
     <w:uiPriority w:val="99"/>
     <w:rsid w:val="006F5E10"/>
   </w:style>
-  <w:style w:type="table" w:styleId="SimplesTabela3">
+  <w:style w:type="table" w:styleId="PlainTable3">
     <w:name w:val="Plain Table 3"/>
-    <w:basedOn w:val="Tabelanormal"/>
+    <w:basedOn w:val="TableNormal"/>
     <w:uiPriority w:val="43"/>
     <w:rsid w:val="009A7301"/>
     <w:tblPr>
@@ -6228,9 +6124,9 @@
       </w:tcPr>
     </w:tblStylePr>
   </w:style>
-  <w:style w:type="table" w:styleId="SimplesTabela1">
+  <w:style w:type="table" w:styleId="PlainTable1">
     <w:name w:val="Plain Table 1"/>
-    <w:basedOn w:val="Tabelanormal"/>
+    <w:basedOn w:val="TableNormal"/>
     <w:uiPriority w:val="41"/>
     <w:rsid w:val="009A7301"/>
     <w:tblPr>
@@ -6288,9 +6184,9 @@
       </w:tcPr>
     </w:tblStylePr>
   </w:style>
-  <w:style w:type="table" w:styleId="TabeladeGrade3">
+  <w:style w:type="table" w:styleId="GridTable3">
     <w:name w:val="Grid Table 3"/>
-    <w:basedOn w:val="Tabelanormal"/>
+    <w:basedOn w:val="TableNormal"/>
     <w:uiPriority w:val="48"/>
     <w:rsid w:val="00C66B55"/>
     <w:tblPr>
@@ -6421,9 +6317,9 @@
       </w:tcPr>
     </w:tblStylePr>
   </w:style>
-  <w:style w:type="table" w:styleId="TabeladeGrade5Escura-nfase3">
+  <w:style w:type="table" w:styleId="GridTable5Dark-Accent3">
     <w:name w:val="Grid Table 5 Dark Accent 3"/>
-    <w:basedOn w:val="Tabelanormal"/>
+    <w:basedOn w:val="TableNormal"/>
     <w:uiPriority w:val="50"/>
     <w:rsid w:val="00C66B55"/>
     <w:tblPr>
@@ -6524,9 +6420,9 @@
       </w:tcPr>
     </w:tblStylePr>
   </w:style>
-  <w:style w:type="table" w:styleId="TabeladeGrade7Colorida">
+  <w:style w:type="table" w:styleId="GridTable7Colorful">
     <w:name w:val="Grid Table 7 Colorful"/>
-    <w:basedOn w:val="Tabelanormal"/>
+    <w:basedOn w:val="TableNormal"/>
     <w:uiPriority w:val="52"/>
     <w:rsid w:val="00C66B55"/>
     <w:rPr>
@@ -6660,9 +6556,9 @@
       </w:tcPr>
     </w:tblStylePr>
   </w:style>
-  <w:style w:type="table" w:styleId="TabeladeGrade2-nfase3">
+  <w:style w:type="table" w:styleId="GridTable2-Accent3">
     <w:name w:val="Grid Table 2 Accent 3"/>
-    <w:basedOn w:val="Tabelanormal"/>
+    <w:basedOn w:val="TableNormal"/>
     <w:uiPriority w:val="47"/>
     <w:rsid w:val="00C66B55"/>
     <w:tblPr>
@@ -6732,9 +6628,9 @@
       </w:tcPr>
     </w:tblStylePr>
   </w:style>
-  <w:style w:type="table" w:styleId="TabeladeGradeClara">
+  <w:style w:type="table" w:styleId="TableGridLight">
     <w:name w:val="Grid Table Light"/>
-    <w:basedOn w:val="Tabelanormal"/>
+    <w:basedOn w:val="TableNormal"/>
     <w:uiPriority w:val="40"/>
     <w:rsid w:val="00C66B55"/>
     <w:tblPr>
@@ -6748,10 +6644,10 @@
       </w:tblBorders>
     </w:tblPr>
   </w:style>
-  <w:style w:type="character" w:customStyle="1" w:styleId="Ttulo1Char">
-    <w:name w:val="Título 1 Char"/>
-    <w:basedOn w:val="Fontepargpadro"/>
-    <w:link w:val="Ttulo1"/>
+  <w:style w:type="character" w:customStyle="1" w:styleId="Heading1Char">
+    <w:name w:val="Heading 1 Char"/>
+    <w:basedOn w:val="DefaultParagraphFont"/>
+    <w:link w:val="Heading1"/>
     <w:uiPriority w:val="9"/>
     <w:rsid w:val="00FC6161"/>
     <w:rPr>
@@ -6762,10 +6658,10 @@
       <w:szCs w:val="16"/>
     </w:rPr>
   </w:style>
-  <w:style w:type="character" w:customStyle="1" w:styleId="Ttulo2Char">
-    <w:name w:val="Título 2 Char"/>
-    <w:basedOn w:val="Fontepargpadro"/>
-    <w:link w:val="Ttulo2"/>
+  <w:style w:type="character" w:customStyle="1" w:styleId="Heading2Char">
+    <w:name w:val="Heading 2 Char"/>
+    <w:basedOn w:val="DefaultParagraphFont"/>
+    <w:link w:val="Heading2"/>
     <w:uiPriority w:val="9"/>
     <w:rsid w:val="00BA05A7"/>
     <w:rPr>
@@ -6775,17 +6671,17 @@
       <w:szCs w:val="32"/>
     </w:rPr>
   </w:style>
-  <w:style w:type="paragraph" w:styleId="Reviso">
+  <w:style w:type="paragraph" w:styleId="Revision">
     <w:name w:val="Revision"/>
     <w:hidden/>
     <w:uiPriority w:val="99"/>
     <w:semiHidden/>
     <w:rsid w:val="00A521E6"/>
   </w:style>
-  <w:style w:type="character" w:customStyle="1" w:styleId="Ttulo3Char">
-    <w:name w:val="Título 3 Char"/>
-    <w:basedOn w:val="Fontepargpadro"/>
-    <w:link w:val="Ttulo3"/>
+  <w:style w:type="character" w:customStyle="1" w:styleId="Heading3Char">
+    <w:name w:val="Heading 3 Char"/>
+    <w:basedOn w:val="DefaultParagraphFont"/>
+    <w:link w:val="Heading3"/>
     <w:uiPriority w:val="9"/>
     <w:rsid w:val="005D0D4C"/>
     <w:rPr>
@@ -6795,10 +6691,10 @@
       <w:szCs w:val="28"/>
     </w:rPr>
   </w:style>
-  <w:style w:type="paragraph" w:styleId="Corpodetexto">
+  <w:style w:type="paragraph" w:styleId="BodyText">
     <w:name w:val="Body Text"/>
     <w:basedOn w:val="Normal"/>
-    <w:link w:val="CorpodetextoChar"/>
+    <w:link w:val="BodyTextChar"/>
     <w:uiPriority w:val="99"/>
     <w:unhideWhenUsed/>
     <w:rsid w:val="00803FDA"/>
@@ -6813,10 +6709,10 @@
       <w:szCs w:val="15"/>
     </w:rPr>
   </w:style>
-  <w:style w:type="character" w:customStyle="1" w:styleId="CorpodetextoChar">
-    <w:name w:val="Corpo de texto Char"/>
-    <w:basedOn w:val="Fontepargpadro"/>
-    <w:link w:val="Corpodetexto"/>
+  <w:style w:type="character" w:customStyle="1" w:styleId="BodyTextChar">
+    <w:name w:val="Body Text Char"/>
+    <w:basedOn w:val="DefaultParagraphFont"/>
+    <w:link w:val="BodyText"/>
     <w:uiPriority w:val="99"/>
     <w:rsid w:val="00803FDA"/>
     <w:rPr>
@@ -6827,10 +6723,10 @@
       <w:szCs w:val="15"/>
     </w:rPr>
   </w:style>
-  <w:style w:type="character" w:customStyle="1" w:styleId="Ttulo4Char">
-    <w:name w:val="Título 4 Char"/>
-    <w:basedOn w:val="Fontepargpadro"/>
-    <w:link w:val="Ttulo4"/>
+  <w:style w:type="character" w:customStyle="1" w:styleId="Heading4Char">
+    <w:name w:val="Heading 4 Char"/>
+    <w:basedOn w:val="DefaultParagraphFont"/>
+    <w:link w:val="Heading4"/>
     <w:uiPriority w:val="9"/>
     <w:rsid w:val="002914E4"/>
     <w:rPr>
@@ -6841,10 +6737,10 @@
       <w:szCs w:val="15"/>
     </w:rPr>
   </w:style>
-  <w:style w:type="character" w:customStyle="1" w:styleId="Ttulo5Char">
-    <w:name w:val="Título 5 Char"/>
-    <w:basedOn w:val="Fontepargpadro"/>
-    <w:link w:val="Ttulo5"/>
+  <w:style w:type="character" w:customStyle="1" w:styleId="Heading5Char">
+    <w:name w:val="Heading 5 Char"/>
+    <w:basedOn w:val="DefaultParagraphFont"/>
+    <w:link w:val="Heading5"/>
     <w:uiPriority w:val="9"/>
     <w:rsid w:val="00DA5399"/>
     <w:rPr>

</xml_diff>